<commit_message>
Solución de lógica de cónyuges y rectificaciones en todos los controladores, limpieza de archivos residuales y ajustes de interfaz
</commit_message>
<xml_diff>
--- a/storage/fonavis/template/chtemplate.docx
+++ b/storage/fonavis/template/chtemplate.docx
@@ -1,6 +1,6 @@
 
 <file path=word/document.xml><?xml version="1.0" encoding="utf-8"?>
-<w:document xmlns:wpc="http://schemas.microsoft.com/office/word/2010/wordprocessingCanvas" xmlns:mc="http://schemas.openxmlformats.org/markup-compatibility/2006" xmlns:o="urn:schemas-microsoft-com:office:office" xmlns:r="http://schemas.openxmlformats.org/officeDocument/2006/relationships" xmlns:m="http://schemas.openxmlformats.org/officeDocument/2006/math" xmlns:v="urn:schemas-microsoft-com:vml" xmlns:wp14="http://schemas.microsoft.com/office/word/2010/wordprocessingDrawing" xmlns:wp="http://schemas.openxmlformats.org/drawingml/2006/wordprocessingDrawing" xmlns:w10="urn:schemas-microsoft-com:office:word" xmlns:w="http://schemas.openxmlformats.org/wordprocessingml/2006/main" xmlns:w14="http://schemas.microsoft.com/office/word/2010/wordml" xmlns:w15="http://schemas.microsoft.com/office/word/2012/wordml" xmlns:wpg="http://schemas.microsoft.com/office/word/2010/wordprocessingGroup" xmlns:wpi="http://schemas.microsoft.com/office/word/2010/wordprocessingInk" xmlns:wne="http://schemas.microsoft.com/office/word/2006/wordml" xmlns:wps="http://schemas.microsoft.com/office/word/2010/wordprocessingShape" mc:Ignorable="w14 w15 wp14">
+<w:document xmlns:wpc="http://schemas.microsoft.com/office/word/2010/wordprocessingCanvas" xmlns:cx="http://schemas.microsoft.com/office/drawing/2014/chartex" xmlns:cx1="http://schemas.microsoft.com/office/drawing/2015/9/8/chartex" xmlns:cx2="http://schemas.microsoft.com/office/drawing/2015/10/21/chartex" xmlns:cx3="http://schemas.microsoft.com/office/drawing/2016/5/9/chartex" xmlns:cx4="http://schemas.microsoft.com/office/drawing/2016/5/10/chartex" xmlns:cx5="http://schemas.microsoft.com/office/drawing/2016/5/11/chartex" xmlns:cx6="http://schemas.microsoft.com/office/drawing/2016/5/12/chartex" xmlns:cx7="http://schemas.microsoft.com/office/drawing/2016/5/13/chartex" xmlns:cx8="http://schemas.microsoft.com/office/drawing/2016/5/14/chartex" xmlns:mc="http://schemas.openxmlformats.org/markup-compatibility/2006" xmlns:aink="http://schemas.microsoft.com/office/drawing/2016/ink" xmlns:am3d="http://schemas.microsoft.com/office/drawing/2017/model3d" xmlns:o="urn:schemas-microsoft-com:office:office" xmlns:r="http://schemas.openxmlformats.org/officeDocument/2006/relationships" xmlns:m="http://schemas.openxmlformats.org/officeDocument/2006/math" xmlns:v="urn:schemas-microsoft-com:vml" xmlns:wp14="http://schemas.microsoft.com/office/word/2010/wordprocessingDrawing" xmlns:wp="http://schemas.openxmlformats.org/drawingml/2006/wordprocessingDrawing" xmlns:w10="urn:schemas-microsoft-com:office:word" xmlns:w="http://schemas.openxmlformats.org/wordprocessingml/2006/main" xmlns:w14="http://schemas.microsoft.com/office/word/2010/wordml" xmlns:w15="http://schemas.microsoft.com/office/word/2012/wordml" xmlns:w16cid="http://schemas.microsoft.com/office/word/2016/wordml/cid" xmlns:w16se="http://schemas.microsoft.com/office/word/2015/wordml/symex" xmlns:wpg="http://schemas.microsoft.com/office/word/2010/wordprocessingGroup" xmlns:wpi="http://schemas.microsoft.com/office/word/2010/wordprocessingInk" xmlns:wne="http://schemas.microsoft.com/office/word/2006/wordml" xmlns:wps="http://schemas.microsoft.com/office/word/2010/wordprocessingShape" mc:Ignorable="w14 w15 w16se w16cid wp14">
   <w:body>
     <w:p>
       <w:pPr>
@@ -178,23 +178,72 @@
           <w:b/>
         </w:rPr>
       </w:pPr>
-      <w:r>
-        <w:rPr>
-          <w:rFonts w:asciiTheme="majorHAnsi" w:eastAsia="Arial Unicode MS" w:hAnsiTheme="majorHAnsi" w:cs="Arial Unicode MS"/>
-        </w:rPr>
-        <w:t xml:space="preserve">El Ministerio de Urbanismo, Vivienda y Hábitat, certifica que por Resolución Nº </w:t>
-      </w:r>
-      <w:r>
-        <w:rPr>
-          <w:rFonts w:asciiTheme="majorHAnsi" w:eastAsia="Arial Unicode MS" w:hAnsiTheme="majorHAnsi" w:cs="Arial Unicode MS"/>
-        </w:rPr>
-        <w:t xml:space="preserve"> ${</w:t>
-      </w:r>
-      <w:r>
-        <w:rPr>
-          <w:rFonts w:asciiTheme="majorHAnsi" w:eastAsia="Arial Unicode MS" w:hAnsiTheme="majorHAnsi" w:cs="Arial Unicode MS"/>
-        </w:rPr>
-        <w:t>CAMPO14</w:t>
+      <w:bookmarkStart w:id="0" w:name="_GoBack"/>
+      <w:r>
+        <w:rPr>
+          <w:rFonts w:asciiTheme="majorHAnsi" w:eastAsia="Arial Unicode MS" w:hAnsiTheme="majorHAnsi" w:cs="Arial Unicode MS"/>
+        </w:rPr>
+        <w:t>El Ministerio de Urbanismo, Vivienda y Hábitat, certifica que por Resolución Nº  ${CAMPO14}  de fecha ${CAMPO10}${CAMPO73}, ${CAMPO11}, con ${</w:t>
+      </w:r>
+      <w:r>
+        <w:rPr>
+          <w:rFonts w:asciiTheme="majorHAnsi" w:eastAsia="Arial Unicode MS" w:hAnsiTheme="majorHAnsi" w:cs="Arial Unicode MS"/>
+          <w:lang w:val="es-ES"/>
+        </w:rPr>
+        <w:t>CAMPO12}</w:t>
+      </w:r>
+      <w:r>
+        <w:rPr>
+          <w:rFonts w:asciiTheme="majorHAnsi" w:eastAsia="Arial Unicode MS" w:hAnsiTheme="majorHAnsi" w:cs="Arial Unicode MS"/>
+        </w:rPr>
+        <w:t>, ${CAMPO33}</w:t>
+      </w:r>
+      <w:r>
+        <w:rPr>
+          <w:rFonts w:asciiTheme="majorHAnsi" w:eastAsia="Arial Unicode MS" w:hAnsiTheme="majorHAnsi" w:cs="Arial Unicode MS"/>
+        </w:rPr>
+        <w:t xml:space="preserve"> </w:t>
+      </w:r>
+      <w:r>
+        <w:rPr>
+          <w:rFonts w:asciiTheme="majorHAnsi" w:eastAsia="Arial Unicode MS" w:hAnsiTheme="majorHAnsi" w:cs="Arial Unicode MS"/>
+        </w:rPr>
+        <w:t xml:space="preserve">en la selección correspondiente al Llamado de Postulación Nº ${CAMPO17}, aprobado por Resolución Nº ${CAMPO18} de fecha ${CAMPO30}, con un Subsidio de la Vivienda Social hasta el monto equivalente a ${CAMPO22} Unidades de Salario Mínimo (USM) para la Modalidad </w:t>
+      </w:r>
+      <w:r>
+        <w:rPr>
+          <w:rFonts w:asciiTheme="majorHAnsi" w:eastAsia="Arial Unicode MS" w:hAnsiTheme="majorHAnsi" w:cs="Arial Unicode MS"/>
+        </w:rPr>
+        <w:t>Conjuntos Habitacionales para Grupos Organizados.</w:t>
+      </w:r>
+    </w:p>
+    <w:bookmarkEnd w:id="0"/>
+    <w:p>
+      <w:pPr>
+        <w:spacing w:before="100" w:after="100" w:line="276" w:lineRule="auto"/>
+        <w:jc w:val="both"/>
+        <w:rPr>
+          <w:rFonts w:asciiTheme="majorHAnsi" w:eastAsia="Arial Unicode MS" w:hAnsiTheme="majorHAnsi" w:cs="Arial Unicode MS"/>
+          <w:b/>
+        </w:rPr>
+      </w:pPr>
+      <w:r>
+        <w:rPr>
+          <w:rFonts w:asciiTheme="majorHAnsi" w:eastAsia="Arial Unicode MS" w:hAnsiTheme="majorHAnsi" w:cs="Arial Unicode MS"/>
+        </w:rPr>
+        <w:t xml:space="preserve">El presente certificado tendrá validez de </w:t>
+      </w:r>
+      <w:r>
+        <w:rPr>
+          <w:rFonts w:asciiTheme="majorHAnsi" w:eastAsia="Arial Unicode MS" w:hAnsiTheme="majorHAnsi" w:cs="Arial Unicode MS"/>
+        </w:rPr>
+        <w:t>${</w:t>
+      </w:r>
+      <w:r>
+        <w:rPr>
+          <w:rFonts w:asciiTheme="majorHAnsi" w:eastAsia="Arial Unicode MS" w:hAnsiTheme="majorHAnsi" w:cs="Arial Unicode MS"/>
+        </w:rPr>
+        <w:t>CAMPO31</w:t>
       </w:r>
       <w:r>
         <w:rPr>
@@ -206,43 +255,19 @@
         <w:rPr>
           <w:rFonts w:asciiTheme="majorHAnsi" w:eastAsia="Arial Unicode MS" w:hAnsiTheme="majorHAnsi" w:cs="Arial Unicode MS"/>
         </w:rPr>
-        <w:t xml:space="preserve"> </w:t>
-      </w:r>
-      <w:r>
-        <w:rPr>
-          <w:rFonts w:asciiTheme="majorHAnsi" w:eastAsia="Arial Unicode MS" w:hAnsiTheme="majorHAnsi" w:cs="Arial Unicode MS"/>
-        </w:rPr>
-        <w:t xml:space="preserve"> </w:t>
-      </w:r>
-      <w:r>
-        <w:rPr>
-          <w:rFonts w:asciiTheme="majorHAnsi" w:eastAsia="Arial Unicode MS" w:hAnsiTheme="majorHAnsi" w:cs="Arial Unicode MS"/>
-        </w:rPr>
-        <w:t>de fecha</w:t>
-      </w:r>
-      <w:r>
-        <w:rPr>
-          <w:rFonts w:asciiTheme="majorHAnsi" w:eastAsia="Arial Unicode MS" w:hAnsiTheme="majorHAnsi" w:cs="Arial Unicode MS"/>
-        </w:rPr>
-        <w:t xml:space="preserve"> ${</w:t>
-      </w:r>
-      <w:r>
-        <w:rPr>
-          <w:rFonts w:asciiTheme="majorHAnsi" w:eastAsia="Arial Unicode MS" w:hAnsiTheme="majorHAnsi" w:cs="Arial Unicode MS"/>
-        </w:rPr>
-        <w:t>CAMPO10</w:t>
-      </w:r>
-      <w:r>
-        <w:rPr>
-          <w:rFonts w:asciiTheme="majorHAnsi" w:eastAsia="Arial Unicode MS" w:hAnsiTheme="majorHAnsi" w:cs="Arial Unicode MS"/>
-        </w:rPr>
-        <w:t>}${</w:t>
-      </w:r>
-      <w:r>
-        <w:rPr>
-          <w:rFonts w:asciiTheme="majorHAnsi" w:eastAsia="Arial Unicode MS" w:hAnsiTheme="majorHAnsi" w:cs="Arial Unicode MS"/>
-        </w:rPr>
-        <w:t>CAMPO73</w:t>
+        <w:t xml:space="preserve">, hasta </w:t>
+      </w:r>
+      <w:r>
+        <w:rPr>
+          <w:rFonts w:asciiTheme="majorHAnsi" w:eastAsia="Arial Unicode MS" w:hAnsiTheme="majorHAnsi" w:cs="Arial Unicode MS"/>
+        </w:rPr>
+        <w:t>${</w:t>
+      </w:r>
+      <w:r>
+        <w:rPr>
+          <w:rFonts w:asciiTheme="majorHAnsi" w:eastAsia="Arial Unicode MS" w:hAnsiTheme="majorHAnsi" w:cs="Arial Unicode MS"/>
+        </w:rPr>
+        <w:t>CAMPO32</w:t>
       </w:r>
       <w:r>
         <w:rPr>
@@ -254,189 +279,7 @@
         <w:rPr>
           <w:rFonts w:asciiTheme="majorHAnsi" w:eastAsia="Arial Unicode MS" w:hAnsiTheme="majorHAnsi" w:cs="Arial Unicode MS"/>
         </w:rPr>
-        <w:t>,</w:t>
-      </w:r>
-      <w:r>
-        <w:rPr>
-          <w:rFonts w:asciiTheme="majorHAnsi" w:eastAsia="Arial Unicode MS" w:hAnsiTheme="majorHAnsi" w:cs="Arial Unicode MS"/>
-        </w:rPr>
-        <w:t xml:space="preserve"> ${</w:t>
-      </w:r>
-      <w:r>
-        <w:rPr>
-          <w:rFonts w:asciiTheme="majorHAnsi" w:eastAsia="Arial Unicode MS" w:hAnsiTheme="majorHAnsi" w:cs="Arial Unicode MS"/>
-        </w:rPr>
-        <w:t>CAMPO11</w:t>
-      </w:r>
-      <w:r>
-        <w:rPr>
-          <w:rFonts w:asciiTheme="majorHAnsi" w:eastAsia="Arial Unicode MS" w:hAnsiTheme="majorHAnsi" w:cs="Arial Unicode MS"/>
-        </w:rPr>
-        <w:t>}</w:t>
-      </w:r>
-      <w:r>
-        <w:rPr>
-          <w:rFonts w:asciiTheme="majorHAnsi" w:eastAsia="Arial Unicode MS" w:hAnsiTheme="majorHAnsi" w:cs="Arial Unicode MS"/>
-        </w:rPr>
-        <w:t xml:space="preserve">, con </w:t>
-      </w:r>
-      <w:r>
-        <w:rPr>
-          <w:rFonts w:asciiTheme="majorHAnsi" w:eastAsia="Arial Unicode MS" w:hAnsiTheme="majorHAnsi" w:cs="Arial Unicode MS"/>
-        </w:rPr>
-        <w:t>${</w:t>
-      </w:r>
-      <w:r>
-        <w:rPr>
-          <w:rFonts w:asciiTheme="majorHAnsi" w:eastAsia="Arial Unicode MS" w:hAnsiTheme="majorHAnsi" w:cs="Arial Unicode MS"/>
-          <w:lang w:val="es-ES"/>
-        </w:rPr>
-        <w:t>CAMPO12</w:t>
-      </w:r>
-      <w:r>
-        <w:rPr>
-          <w:rFonts w:asciiTheme="majorHAnsi" w:eastAsia="Arial Unicode MS" w:hAnsiTheme="majorHAnsi" w:cs="Arial Unicode MS"/>
-          <w:lang w:val="es-ES"/>
-        </w:rPr>
-        <w:t>}</w:t>
-      </w:r>
-      <w:r>
-        <w:rPr>
-          <w:rFonts w:asciiTheme="majorHAnsi" w:eastAsia="Arial Unicode MS" w:hAnsiTheme="majorHAnsi" w:cs="Arial Unicode MS"/>
-        </w:rPr>
-        <w:t xml:space="preserve">, </w:t>
-      </w:r>
-      <w:r>
-        <w:rPr>
-          <w:rFonts w:asciiTheme="majorHAnsi" w:eastAsia="Arial Unicode MS" w:hAnsiTheme="majorHAnsi" w:cs="Arial Unicode MS"/>
-        </w:rPr>
-        <w:t>${</w:t>
-      </w:r>
-      <w:r>
-        <w:rPr>
-          <w:rFonts w:asciiTheme="majorHAnsi" w:eastAsia="Arial Unicode MS" w:hAnsiTheme="majorHAnsi" w:cs="Arial Unicode MS"/>
-        </w:rPr>
-        <w:t>CAMPO33</w:t>
-      </w:r>
-      <w:r>
-        <w:rPr>
-          <w:rFonts w:asciiTheme="majorHAnsi" w:eastAsia="Arial Unicode MS" w:hAnsiTheme="majorHAnsi" w:cs="Arial Unicode MS"/>
-        </w:rPr>
-        <w:t>}</w:t>
-      </w:r>
-      <w:r>
-        <w:rPr>
-          <w:rFonts w:asciiTheme="majorHAnsi" w:eastAsia="Arial Unicode MS" w:hAnsiTheme="majorHAnsi" w:cs="Arial Unicode MS"/>
-        </w:rPr>
-        <w:t xml:space="preserve"> </w:t>
-      </w:r>
-      <w:r>
-        <w:rPr>
-          <w:rFonts w:asciiTheme="majorHAnsi" w:eastAsia="Arial Unicode MS" w:hAnsiTheme="majorHAnsi" w:cs="Arial Unicode MS"/>
-        </w:rPr>
-        <w:t xml:space="preserve">en la selección correspondiente al Llamado de Postulación Nº </w:t>
-      </w:r>
-      <w:r>
-        <w:rPr>
-          <w:rFonts w:asciiTheme="majorHAnsi" w:eastAsia="Arial Unicode MS" w:hAnsiTheme="majorHAnsi" w:cs="Arial Unicode MS"/>
-        </w:rPr>
-        <w:t>${</w:t>
-      </w:r>
-      <w:r>
-        <w:rPr>
-          <w:rFonts w:asciiTheme="majorHAnsi" w:eastAsia="Arial Unicode MS" w:hAnsiTheme="majorHAnsi" w:cs="Arial Unicode MS"/>
-        </w:rPr>
-        <w:t>CAMPO17</w:t>
-      </w:r>
-      <w:r>
-        <w:rPr>
-          <w:rFonts w:asciiTheme="majorHAnsi" w:eastAsia="Arial Unicode MS" w:hAnsiTheme="majorHAnsi" w:cs="Arial Unicode MS"/>
-        </w:rPr>
-        <w:t>}</w:t>
-      </w:r>
-      <w:r>
-        <w:rPr>
-          <w:rFonts w:asciiTheme="majorHAnsi" w:eastAsia="Arial Unicode MS" w:hAnsiTheme="majorHAnsi" w:cs="Arial Unicode MS"/>
-        </w:rPr>
-        <w:t xml:space="preserve">, aprobado por Resolución Nº </w:t>
-      </w:r>
-      <w:r>
-        <w:rPr>
-          <w:rFonts w:asciiTheme="majorHAnsi" w:eastAsia="Arial Unicode MS" w:hAnsiTheme="majorHAnsi" w:cs="Arial Unicode MS"/>
-        </w:rPr>
-        <w:t>${</w:t>
-      </w:r>
-      <w:r>
-        <w:rPr>
-          <w:rFonts w:asciiTheme="majorHAnsi" w:eastAsia="Arial Unicode MS" w:hAnsiTheme="majorHAnsi" w:cs="Arial Unicode MS"/>
-        </w:rPr>
-        <w:t>CAMPO18</w:t>
-      </w:r>
-      <w:r>
-        <w:rPr>
-          <w:rFonts w:asciiTheme="majorHAnsi" w:eastAsia="Arial Unicode MS" w:hAnsiTheme="majorHAnsi" w:cs="Arial Unicode MS"/>
-        </w:rPr>
-        <w:t>}</w:t>
-      </w:r>
-      <w:r>
-        <w:rPr>
-          <w:rFonts w:asciiTheme="majorHAnsi" w:eastAsia="Arial Unicode MS" w:hAnsiTheme="majorHAnsi" w:cs="Arial Unicode MS"/>
-        </w:rPr>
-        <w:t xml:space="preserve"> de fecha </w:t>
-      </w:r>
-      <w:r>
-        <w:rPr>
-          <w:rFonts w:asciiTheme="majorHAnsi" w:eastAsia="Arial Unicode MS" w:hAnsiTheme="majorHAnsi" w:cs="Arial Unicode MS"/>
-        </w:rPr>
-        <w:t>${</w:t>
-      </w:r>
-      <w:r>
-        <w:rPr>
-          <w:rFonts w:asciiTheme="majorHAnsi" w:eastAsia="Arial Unicode MS" w:hAnsiTheme="majorHAnsi" w:cs="Arial Unicode MS"/>
-        </w:rPr>
-        <w:t>CAMPO30</w:t>
-      </w:r>
-      <w:r>
-        <w:rPr>
-          <w:rFonts w:asciiTheme="majorHAnsi" w:eastAsia="Arial Unicode MS" w:hAnsiTheme="majorHAnsi" w:cs="Arial Unicode MS"/>
-        </w:rPr>
-        <w:t>}</w:t>
-      </w:r>
-      <w:r>
-        <w:rPr>
-          <w:rFonts w:asciiTheme="majorHAnsi" w:eastAsia="Arial Unicode MS" w:hAnsiTheme="majorHAnsi" w:cs="Arial Unicode MS"/>
-        </w:rPr>
-        <w:t xml:space="preserve">, con un Subsidio de la Vivienda Social hasta el monto equivalente a </w:t>
-      </w:r>
-      <w:r>
-        <w:rPr>
-          <w:rFonts w:asciiTheme="majorHAnsi" w:eastAsia="Arial Unicode MS" w:hAnsiTheme="majorHAnsi" w:cs="Arial Unicode MS"/>
-        </w:rPr>
-        <w:t>${</w:t>
-      </w:r>
-      <w:r>
-        <w:rPr>
-          <w:rFonts w:asciiTheme="majorHAnsi" w:eastAsia="Arial Unicode MS" w:hAnsiTheme="majorHAnsi" w:cs="Arial Unicode MS"/>
-        </w:rPr>
-        <w:t>CAMPO22</w:t>
-      </w:r>
-      <w:r>
-        <w:rPr>
-          <w:rFonts w:asciiTheme="majorHAnsi" w:eastAsia="Arial Unicode MS" w:hAnsiTheme="majorHAnsi" w:cs="Arial Unicode MS"/>
-        </w:rPr>
-        <w:t>}</w:t>
-      </w:r>
-      <w:r>
-        <w:rPr>
-          <w:rFonts w:asciiTheme="majorHAnsi" w:eastAsia="Arial Unicode MS" w:hAnsiTheme="majorHAnsi" w:cs="Arial Unicode MS"/>
-        </w:rPr>
-        <w:t xml:space="preserve"> Unidades de Salario Mínimo (USM) para la Modalidad </w:t>
-      </w:r>
-      <w:r>
-        <w:rPr>
-          <w:rFonts w:asciiTheme="majorHAnsi" w:eastAsia="Arial Unicode MS" w:hAnsiTheme="majorHAnsi" w:cs="Arial Unicode MS"/>
-        </w:rPr>
-        <w:t>Conjuntos Habitacionales para Grupos Organizados.</w:t>
+        <w:t xml:space="preserve"> y será pagado contra su presentación y entrega al MUVH, previo cumplimiento de las condiciones y los requisitos exigidos en las disposiciones legales y reglamentarias que rigen el Sistema de Subsidio de la Vivienda Social y de conformidad a las mismas.</w:t>
       </w:r>
     </w:p>
     <w:p>
@@ -452,71 +295,21 @@
         <w:rPr>
           <w:rFonts w:asciiTheme="majorHAnsi" w:eastAsia="Arial Unicode MS" w:hAnsiTheme="majorHAnsi" w:cs="Arial Unicode MS"/>
         </w:rPr>
-        <w:t xml:space="preserve">El presente certificado tendrá validez de </w:t>
-      </w:r>
-      <w:r>
-        <w:rPr>
-          <w:rFonts w:asciiTheme="majorHAnsi" w:eastAsia="Arial Unicode MS" w:hAnsiTheme="majorHAnsi" w:cs="Arial Unicode MS"/>
-        </w:rPr>
-        <w:t>${</w:t>
-      </w:r>
-      <w:r>
-        <w:rPr>
-          <w:rFonts w:asciiTheme="majorHAnsi" w:eastAsia="Arial Unicode MS" w:hAnsiTheme="majorHAnsi" w:cs="Arial Unicode MS"/>
-        </w:rPr>
-        <w:t>CAMPO31</w:t>
-      </w:r>
-      <w:r>
-        <w:rPr>
-          <w:rFonts w:asciiTheme="majorHAnsi" w:eastAsia="Arial Unicode MS" w:hAnsiTheme="majorHAnsi" w:cs="Arial Unicode MS"/>
-        </w:rPr>
-        <w:t>}</w:t>
-      </w:r>
-      <w:r>
-        <w:rPr>
-          <w:rFonts w:asciiTheme="majorHAnsi" w:eastAsia="Arial Unicode MS" w:hAnsiTheme="majorHAnsi" w:cs="Arial Unicode MS"/>
-        </w:rPr>
-        <w:t xml:space="preserve">, hasta </w:t>
-      </w:r>
-      <w:r>
-        <w:rPr>
-          <w:rFonts w:asciiTheme="majorHAnsi" w:eastAsia="Arial Unicode MS" w:hAnsiTheme="majorHAnsi" w:cs="Arial Unicode MS"/>
-        </w:rPr>
-        <w:t>${</w:t>
-      </w:r>
-      <w:r>
-        <w:rPr>
-          <w:rFonts w:asciiTheme="majorHAnsi" w:eastAsia="Arial Unicode MS" w:hAnsiTheme="majorHAnsi" w:cs="Arial Unicode MS"/>
-        </w:rPr>
-        <w:t>CAMPO32</w:t>
-      </w:r>
-      <w:r>
-        <w:rPr>
-          <w:rFonts w:asciiTheme="majorHAnsi" w:eastAsia="Arial Unicode MS" w:hAnsiTheme="majorHAnsi" w:cs="Arial Unicode MS"/>
-        </w:rPr>
-        <w:t>}</w:t>
-      </w:r>
-      <w:r>
-        <w:rPr>
-          <w:rFonts w:asciiTheme="majorHAnsi" w:eastAsia="Arial Unicode MS" w:hAnsiTheme="majorHAnsi" w:cs="Arial Unicode MS"/>
-        </w:rPr>
-        <w:t xml:space="preserve"> y será pagado contra su presentación y entrega al MUVH, previo cumplimiento de las condiciones y los requisitos exigidos en las disposiciones legales y reglamentarias que rigen el Sistema de Subsidio de la Vivienda Social y de conformidad a las mismas.</w:t>
-      </w:r>
-    </w:p>
-    <w:p>
-      <w:pPr>
-        <w:spacing w:before="100" w:after="100" w:line="276" w:lineRule="auto"/>
-        <w:jc w:val="both"/>
-        <w:rPr>
-          <w:rFonts w:asciiTheme="majorHAnsi" w:eastAsia="Arial Unicode MS" w:hAnsiTheme="majorHAnsi" w:cs="Arial Unicode MS"/>
-          <w:b/>
-        </w:rPr>
-      </w:pPr>
-      <w:r>
-        <w:rPr>
-          <w:rFonts w:asciiTheme="majorHAnsi" w:eastAsia="Arial Unicode MS" w:hAnsiTheme="majorHAnsi" w:cs="Arial Unicode MS"/>
-        </w:rPr>
-        <w:t>Vencido el plazo de vigencia precedentemente indicado, éste Certificado caducará automáticamente y de pleno derecho.</w:t>
+        <w:t xml:space="preserve">Vencido el plazo de vigencia precedentemente indicado, </w:t>
+      </w:r>
+      <w:proofErr w:type="gramStart"/>
+      <w:r>
+        <w:rPr>
+          <w:rFonts w:asciiTheme="majorHAnsi" w:eastAsia="Arial Unicode MS" w:hAnsiTheme="majorHAnsi" w:cs="Arial Unicode MS"/>
+        </w:rPr>
+        <w:t>éste</w:t>
+      </w:r>
+      <w:proofErr w:type="gramEnd"/>
+      <w:r>
+        <w:rPr>
+          <w:rFonts w:asciiTheme="majorHAnsi" w:eastAsia="Arial Unicode MS" w:hAnsiTheme="majorHAnsi" w:cs="Arial Unicode MS"/>
+        </w:rPr>
+        <w:t xml:space="preserve"> Certificado caducará automáticamente y de pleno derecho.</w:t>
       </w:r>
     </w:p>
     <w:p>
@@ -780,21 +573,7 @@
               <w:rPr>
                 <w:lang w:val="es-ES"/>
               </w:rPr>
-              <w:t xml:space="preserve">    Arq. </w:t>
-            </w:r>
-            <w:proofErr w:type="spellStart"/>
-            <w:r>
-              <w:rPr>
-                <w:lang w:val="es-ES"/>
-              </w:rPr>
-              <w:t>Sakura</w:t>
-            </w:r>
-            <w:proofErr w:type="spellEnd"/>
-            <w:r>
-              <w:rPr>
-                <w:lang w:val="es-ES"/>
-              </w:rPr>
-              <w:t xml:space="preserve"> </w:t>
+              <w:t xml:space="preserve">    Arq. Sakura </w:t>
             </w:r>
             <w:proofErr w:type="spellStart"/>
             <w:r>
@@ -808,16 +587,8 @@
               <w:rPr>
                 <w:lang w:val="es-ES"/>
               </w:rPr>
-              <w:t xml:space="preserve"> </w:t>
+              <w:t xml:space="preserve"> Kawada</w:t>
             </w:r>
-            <w:proofErr w:type="spellStart"/>
-            <w:r>
-              <w:rPr>
-                <w:lang w:val="es-ES"/>
-              </w:rPr>
-              <w:t>Kawada</w:t>
-            </w:r>
-            <w:proofErr w:type="spellEnd"/>
           </w:p>
           <w:p>
             <w:pPr>
@@ -884,7 +655,7 @@
 </file>
 
 <file path=word/endnotes.xml><?xml version="1.0" encoding="utf-8"?>
-<w:endnotes xmlns:wpc="http://schemas.microsoft.com/office/word/2010/wordprocessingCanvas" xmlns:mc="http://schemas.openxmlformats.org/markup-compatibility/2006" xmlns:o="urn:schemas-microsoft-com:office:office" xmlns:r="http://schemas.openxmlformats.org/officeDocument/2006/relationships" xmlns:m="http://schemas.openxmlformats.org/officeDocument/2006/math" xmlns:v="urn:schemas-microsoft-com:vml" xmlns:wp14="http://schemas.microsoft.com/office/word/2010/wordprocessingDrawing" xmlns:wp="http://schemas.openxmlformats.org/drawingml/2006/wordprocessingDrawing" xmlns:w10="urn:schemas-microsoft-com:office:word" xmlns:w="http://schemas.openxmlformats.org/wordprocessingml/2006/main" xmlns:w14="http://schemas.microsoft.com/office/word/2010/wordml" xmlns:w15="http://schemas.microsoft.com/office/word/2012/wordml" xmlns:wpg="http://schemas.microsoft.com/office/word/2010/wordprocessingGroup" xmlns:wpi="http://schemas.microsoft.com/office/word/2010/wordprocessingInk" xmlns:wne="http://schemas.microsoft.com/office/word/2006/wordml" xmlns:wps="http://schemas.microsoft.com/office/word/2010/wordprocessingShape" mc:Ignorable="w14 w15 wp14">
+<w:endnotes xmlns:wpc="http://schemas.microsoft.com/office/word/2010/wordprocessingCanvas" xmlns:cx="http://schemas.microsoft.com/office/drawing/2014/chartex" xmlns:cx1="http://schemas.microsoft.com/office/drawing/2015/9/8/chartex" xmlns:cx2="http://schemas.microsoft.com/office/drawing/2015/10/21/chartex" xmlns:cx3="http://schemas.microsoft.com/office/drawing/2016/5/9/chartex" xmlns:cx4="http://schemas.microsoft.com/office/drawing/2016/5/10/chartex" xmlns:cx5="http://schemas.microsoft.com/office/drawing/2016/5/11/chartex" xmlns:cx6="http://schemas.microsoft.com/office/drawing/2016/5/12/chartex" xmlns:cx7="http://schemas.microsoft.com/office/drawing/2016/5/13/chartex" xmlns:cx8="http://schemas.microsoft.com/office/drawing/2016/5/14/chartex" xmlns:mc="http://schemas.openxmlformats.org/markup-compatibility/2006" xmlns:aink="http://schemas.microsoft.com/office/drawing/2016/ink" xmlns:am3d="http://schemas.microsoft.com/office/drawing/2017/model3d" xmlns:o="urn:schemas-microsoft-com:office:office" xmlns:r="http://schemas.openxmlformats.org/officeDocument/2006/relationships" xmlns:m="http://schemas.openxmlformats.org/officeDocument/2006/math" xmlns:v="urn:schemas-microsoft-com:vml" xmlns:wp14="http://schemas.microsoft.com/office/word/2010/wordprocessingDrawing" xmlns:wp="http://schemas.openxmlformats.org/drawingml/2006/wordprocessingDrawing" xmlns:w10="urn:schemas-microsoft-com:office:word" xmlns:w="http://schemas.openxmlformats.org/wordprocessingml/2006/main" xmlns:w14="http://schemas.microsoft.com/office/word/2010/wordml" xmlns:w15="http://schemas.microsoft.com/office/word/2012/wordml" xmlns:w16cid="http://schemas.microsoft.com/office/word/2016/wordml/cid" xmlns:w16se="http://schemas.microsoft.com/office/word/2015/wordml/symex" xmlns:wpg="http://schemas.microsoft.com/office/word/2010/wordprocessingGroup" xmlns:wpi="http://schemas.microsoft.com/office/word/2010/wordprocessingInk" xmlns:wne="http://schemas.microsoft.com/office/word/2006/wordml" xmlns:wps="http://schemas.microsoft.com/office/word/2010/wordprocessingShape" mc:Ignorable="w14 w15 w16se w16cid wp14">
   <w:endnote w:type="separator" w:id="-1">
     <w:p>
       <w:pPr>
@@ -909,7 +680,7 @@
 </file>
 
 <file path=word/footer1.xml><?xml version="1.0" encoding="utf-8"?>
-<w:ftr xmlns:wpc="http://schemas.microsoft.com/office/word/2010/wordprocessingCanvas" xmlns:mc="http://schemas.openxmlformats.org/markup-compatibility/2006" xmlns:o="urn:schemas-microsoft-com:office:office" xmlns:r="http://schemas.openxmlformats.org/officeDocument/2006/relationships" xmlns:m="http://schemas.openxmlformats.org/officeDocument/2006/math" xmlns:v="urn:schemas-microsoft-com:vml" xmlns:wp14="http://schemas.microsoft.com/office/word/2010/wordprocessingDrawing" xmlns:wp="http://schemas.openxmlformats.org/drawingml/2006/wordprocessingDrawing" xmlns:w10="urn:schemas-microsoft-com:office:word" xmlns:w="http://schemas.openxmlformats.org/wordprocessingml/2006/main" xmlns:w14="http://schemas.microsoft.com/office/word/2010/wordml" xmlns:w15="http://schemas.microsoft.com/office/word/2012/wordml" xmlns:wpg="http://schemas.microsoft.com/office/word/2010/wordprocessingGroup" xmlns:wpi="http://schemas.microsoft.com/office/word/2010/wordprocessingInk" xmlns:wne="http://schemas.microsoft.com/office/word/2006/wordml" xmlns:wps="http://schemas.microsoft.com/office/word/2010/wordprocessingShape" mc:Ignorable="w14 w15 wp14">
+<w:ftr xmlns:wpc="http://schemas.microsoft.com/office/word/2010/wordprocessingCanvas" xmlns:cx="http://schemas.microsoft.com/office/drawing/2014/chartex" xmlns:cx1="http://schemas.microsoft.com/office/drawing/2015/9/8/chartex" xmlns:cx2="http://schemas.microsoft.com/office/drawing/2015/10/21/chartex" xmlns:cx3="http://schemas.microsoft.com/office/drawing/2016/5/9/chartex" xmlns:cx4="http://schemas.microsoft.com/office/drawing/2016/5/10/chartex" xmlns:cx5="http://schemas.microsoft.com/office/drawing/2016/5/11/chartex" xmlns:cx6="http://schemas.microsoft.com/office/drawing/2016/5/12/chartex" xmlns:cx7="http://schemas.microsoft.com/office/drawing/2016/5/13/chartex" xmlns:cx8="http://schemas.microsoft.com/office/drawing/2016/5/14/chartex" xmlns:mc="http://schemas.openxmlformats.org/markup-compatibility/2006" xmlns:aink="http://schemas.microsoft.com/office/drawing/2016/ink" xmlns:am3d="http://schemas.microsoft.com/office/drawing/2017/model3d" xmlns:o="urn:schemas-microsoft-com:office:office" xmlns:r="http://schemas.openxmlformats.org/officeDocument/2006/relationships" xmlns:m="http://schemas.openxmlformats.org/officeDocument/2006/math" xmlns:v="urn:schemas-microsoft-com:vml" xmlns:wp14="http://schemas.microsoft.com/office/word/2010/wordprocessingDrawing" xmlns:wp="http://schemas.openxmlformats.org/drawingml/2006/wordprocessingDrawing" xmlns:w10="urn:schemas-microsoft-com:office:word" xmlns:w="http://schemas.openxmlformats.org/wordprocessingml/2006/main" xmlns:w14="http://schemas.microsoft.com/office/word/2010/wordml" xmlns:w15="http://schemas.microsoft.com/office/word/2012/wordml" xmlns:w16cid="http://schemas.microsoft.com/office/word/2016/wordml/cid" xmlns:w16se="http://schemas.microsoft.com/office/word/2015/wordml/symex" xmlns:wpg="http://schemas.microsoft.com/office/word/2010/wordprocessingGroup" xmlns:wpi="http://schemas.microsoft.com/office/word/2010/wordprocessingInk" xmlns:wne="http://schemas.microsoft.com/office/word/2006/wordml" xmlns:wps="http://schemas.microsoft.com/office/word/2010/wordprocessingShape" mc:Ignorable="w14 w15 w16se w16cid wp14">
   <w:p>
     <w:pPr>
       <w:pStyle w:val="Piedepgina"/>
@@ -919,19 +690,17 @@
 </file>
 
 <file path=word/footer2.xml><?xml version="1.0" encoding="utf-8"?>
-<w:ftr xmlns:wpc="http://schemas.microsoft.com/office/word/2010/wordprocessingCanvas" xmlns:mc="http://schemas.openxmlformats.org/markup-compatibility/2006" xmlns:o="urn:schemas-microsoft-com:office:office" xmlns:r="http://schemas.openxmlformats.org/officeDocument/2006/relationships" xmlns:m="http://schemas.openxmlformats.org/officeDocument/2006/math" xmlns:v="urn:schemas-microsoft-com:vml" xmlns:wp14="http://schemas.microsoft.com/office/word/2010/wordprocessingDrawing" xmlns:wp="http://schemas.openxmlformats.org/drawingml/2006/wordprocessingDrawing" xmlns:w10="urn:schemas-microsoft-com:office:word" xmlns:w="http://schemas.openxmlformats.org/wordprocessingml/2006/main" xmlns:w14="http://schemas.microsoft.com/office/word/2010/wordml" xmlns:w15="http://schemas.microsoft.com/office/word/2012/wordml" xmlns:wpg="http://schemas.microsoft.com/office/word/2010/wordprocessingGroup" xmlns:wpi="http://schemas.microsoft.com/office/word/2010/wordprocessingInk" xmlns:wne="http://schemas.microsoft.com/office/word/2006/wordml" xmlns:wps="http://schemas.microsoft.com/office/word/2010/wordprocessingShape" mc:Ignorable="w14 w15 wp14">
+<w:ftr xmlns:wpc="http://schemas.microsoft.com/office/word/2010/wordprocessingCanvas" xmlns:cx="http://schemas.microsoft.com/office/drawing/2014/chartex" xmlns:cx1="http://schemas.microsoft.com/office/drawing/2015/9/8/chartex" xmlns:cx2="http://schemas.microsoft.com/office/drawing/2015/10/21/chartex" xmlns:cx3="http://schemas.microsoft.com/office/drawing/2016/5/9/chartex" xmlns:cx4="http://schemas.microsoft.com/office/drawing/2016/5/10/chartex" xmlns:cx5="http://schemas.microsoft.com/office/drawing/2016/5/11/chartex" xmlns:cx6="http://schemas.microsoft.com/office/drawing/2016/5/12/chartex" xmlns:cx7="http://schemas.microsoft.com/office/drawing/2016/5/13/chartex" xmlns:cx8="http://schemas.microsoft.com/office/drawing/2016/5/14/chartex" xmlns:mc="http://schemas.openxmlformats.org/markup-compatibility/2006" xmlns:aink="http://schemas.microsoft.com/office/drawing/2016/ink" xmlns:am3d="http://schemas.microsoft.com/office/drawing/2017/model3d" xmlns:o="urn:schemas-microsoft-com:office:office" xmlns:r="http://schemas.openxmlformats.org/officeDocument/2006/relationships" xmlns:m="http://schemas.openxmlformats.org/officeDocument/2006/math" xmlns:v="urn:schemas-microsoft-com:vml" xmlns:wp14="http://schemas.microsoft.com/office/word/2010/wordprocessingDrawing" xmlns:wp="http://schemas.openxmlformats.org/drawingml/2006/wordprocessingDrawing" xmlns:w10="urn:schemas-microsoft-com:office:word" xmlns:w="http://schemas.openxmlformats.org/wordprocessingml/2006/main" xmlns:w14="http://schemas.microsoft.com/office/word/2010/wordml" xmlns:w15="http://schemas.microsoft.com/office/word/2012/wordml" xmlns:w16cid="http://schemas.microsoft.com/office/word/2016/wordml/cid" xmlns:w16se="http://schemas.microsoft.com/office/word/2015/wordml/symex" xmlns:wpg="http://schemas.microsoft.com/office/word/2010/wordprocessingGroup" xmlns:wpi="http://schemas.microsoft.com/office/word/2010/wordprocessingInk" xmlns:wne="http://schemas.microsoft.com/office/word/2006/wordml" xmlns:wps="http://schemas.microsoft.com/office/word/2010/wordprocessingShape" mc:Ignorable="w14 w15 w16se w16cid wp14">
   <w:p>
     <w:pPr>
       <w:pStyle w:val="Piedepgina"/>
     </w:pPr>
-    <w:bookmarkStart w:id="0" w:name="_GoBack"/>
-    <w:bookmarkEnd w:id="0"/>
   </w:p>
 </w:ftr>
 </file>
 
 <file path=word/footer3.xml><?xml version="1.0" encoding="utf-8"?>
-<w:ftr xmlns:wpc="http://schemas.microsoft.com/office/word/2010/wordprocessingCanvas" xmlns:mc="http://schemas.openxmlformats.org/markup-compatibility/2006" xmlns:o="urn:schemas-microsoft-com:office:office" xmlns:r="http://schemas.openxmlformats.org/officeDocument/2006/relationships" xmlns:m="http://schemas.openxmlformats.org/officeDocument/2006/math" xmlns:v="urn:schemas-microsoft-com:vml" xmlns:wp14="http://schemas.microsoft.com/office/word/2010/wordprocessingDrawing" xmlns:wp="http://schemas.openxmlformats.org/drawingml/2006/wordprocessingDrawing" xmlns:w10="urn:schemas-microsoft-com:office:word" xmlns:w="http://schemas.openxmlformats.org/wordprocessingml/2006/main" xmlns:w14="http://schemas.microsoft.com/office/word/2010/wordml" xmlns:w15="http://schemas.microsoft.com/office/word/2012/wordml" xmlns:wpg="http://schemas.microsoft.com/office/word/2010/wordprocessingGroup" xmlns:wpi="http://schemas.microsoft.com/office/word/2010/wordprocessingInk" xmlns:wne="http://schemas.microsoft.com/office/word/2006/wordml" xmlns:wps="http://schemas.microsoft.com/office/word/2010/wordprocessingShape" mc:Ignorable="w14 w15 wp14">
+<w:ftr xmlns:wpc="http://schemas.microsoft.com/office/word/2010/wordprocessingCanvas" xmlns:cx="http://schemas.microsoft.com/office/drawing/2014/chartex" xmlns:cx1="http://schemas.microsoft.com/office/drawing/2015/9/8/chartex" xmlns:cx2="http://schemas.microsoft.com/office/drawing/2015/10/21/chartex" xmlns:cx3="http://schemas.microsoft.com/office/drawing/2016/5/9/chartex" xmlns:cx4="http://schemas.microsoft.com/office/drawing/2016/5/10/chartex" xmlns:cx5="http://schemas.microsoft.com/office/drawing/2016/5/11/chartex" xmlns:cx6="http://schemas.microsoft.com/office/drawing/2016/5/12/chartex" xmlns:cx7="http://schemas.microsoft.com/office/drawing/2016/5/13/chartex" xmlns:cx8="http://schemas.microsoft.com/office/drawing/2016/5/14/chartex" xmlns:mc="http://schemas.openxmlformats.org/markup-compatibility/2006" xmlns:aink="http://schemas.microsoft.com/office/drawing/2016/ink" xmlns:am3d="http://schemas.microsoft.com/office/drawing/2017/model3d" xmlns:o="urn:schemas-microsoft-com:office:office" xmlns:r="http://schemas.openxmlformats.org/officeDocument/2006/relationships" xmlns:m="http://schemas.openxmlformats.org/officeDocument/2006/math" xmlns:v="urn:schemas-microsoft-com:vml" xmlns:wp14="http://schemas.microsoft.com/office/word/2010/wordprocessingDrawing" xmlns:wp="http://schemas.openxmlformats.org/drawingml/2006/wordprocessingDrawing" xmlns:w10="urn:schemas-microsoft-com:office:word" xmlns:w="http://schemas.openxmlformats.org/wordprocessingml/2006/main" xmlns:w14="http://schemas.microsoft.com/office/word/2010/wordml" xmlns:w15="http://schemas.microsoft.com/office/word/2012/wordml" xmlns:w16cid="http://schemas.microsoft.com/office/word/2016/wordml/cid" xmlns:w16se="http://schemas.microsoft.com/office/word/2015/wordml/symex" xmlns:wpg="http://schemas.microsoft.com/office/word/2010/wordprocessingGroup" xmlns:wpi="http://schemas.microsoft.com/office/word/2010/wordprocessingInk" xmlns:wne="http://schemas.microsoft.com/office/word/2006/wordml" xmlns:wps="http://schemas.microsoft.com/office/word/2010/wordprocessingShape" mc:Ignorable="w14 w15 w16se w16cid wp14">
   <w:p>
     <w:pPr>
       <w:pStyle w:val="Piedepgina"/>
@@ -941,7 +710,7 @@
 </file>
 
 <file path=word/footnotes.xml><?xml version="1.0" encoding="utf-8"?>
-<w:footnotes xmlns:wpc="http://schemas.microsoft.com/office/word/2010/wordprocessingCanvas" xmlns:mc="http://schemas.openxmlformats.org/markup-compatibility/2006" xmlns:o="urn:schemas-microsoft-com:office:office" xmlns:r="http://schemas.openxmlformats.org/officeDocument/2006/relationships" xmlns:m="http://schemas.openxmlformats.org/officeDocument/2006/math" xmlns:v="urn:schemas-microsoft-com:vml" xmlns:wp14="http://schemas.microsoft.com/office/word/2010/wordprocessingDrawing" xmlns:wp="http://schemas.openxmlformats.org/drawingml/2006/wordprocessingDrawing" xmlns:w10="urn:schemas-microsoft-com:office:word" xmlns:w="http://schemas.openxmlformats.org/wordprocessingml/2006/main" xmlns:w14="http://schemas.microsoft.com/office/word/2010/wordml" xmlns:w15="http://schemas.microsoft.com/office/word/2012/wordml" xmlns:wpg="http://schemas.microsoft.com/office/word/2010/wordprocessingGroup" xmlns:wpi="http://schemas.microsoft.com/office/word/2010/wordprocessingInk" xmlns:wne="http://schemas.microsoft.com/office/word/2006/wordml" xmlns:wps="http://schemas.microsoft.com/office/word/2010/wordprocessingShape" mc:Ignorable="w14 w15 wp14">
+<w:footnotes xmlns:wpc="http://schemas.microsoft.com/office/word/2010/wordprocessingCanvas" xmlns:cx="http://schemas.microsoft.com/office/drawing/2014/chartex" xmlns:cx1="http://schemas.microsoft.com/office/drawing/2015/9/8/chartex" xmlns:cx2="http://schemas.microsoft.com/office/drawing/2015/10/21/chartex" xmlns:cx3="http://schemas.microsoft.com/office/drawing/2016/5/9/chartex" xmlns:cx4="http://schemas.microsoft.com/office/drawing/2016/5/10/chartex" xmlns:cx5="http://schemas.microsoft.com/office/drawing/2016/5/11/chartex" xmlns:cx6="http://schemas.microsoft.com/office/drawing/2016/5/12/chartex" xmlns:cx7="http://schemas.microsoft.com/office/drawing/2016/5/13/chartex" xmlns:cx8="http://schemas.microsoft.com/office/drawing/2016/5/14/chartex" xmlns:mc="http://schemas.openxmlformats.org/markup-compatibility/2006" xmlns:aink="http://schemas.microsoft.com/office/drawing/2016/ink" xmlns:am3d="http://schemas.microsoft.com/office/drawing/2017/model3d" xmlns:o="urn:schemas-microsoft-com:office:office" xmlns:r="http://schemas.openxmlformats.org/officeDocument/2006/relationships" xmlns:m="http://schemas.openxmlformats.org/officeDocument/2006/math" xmlns:v="urn:schemas-microsoft-com:vml" xmlns:wp14="http://schemas.microsoft.com/office/word/2010/wordprocessingDrawing" xmlns:wp="http://schemas.openxmlformats.org/drawingml/2006/wordprocessingDrawing" xmlns:w10="urn:schemas-microsoft-com:office:word" xmlns:w="http://schemas.openxmlformats.org/wordprocessingml/2006/main" xmlns:w14="http://schemas.microsoft.com/office/word/2010/wordml" xmlns:w15="http://schemas.microsoft.com/office/word/2012/wordml" xmlns:w16cid="http://schemas.microsoft.com/office/word/2016/wordml/cid" xmlns:w16se="http://schemas.microsoft.com/office/word/2015/wordml/symex" xmlns:wpg="http://schemas.microsoft.com/office/word/2010/wordprocessingGroup" xmlns:wpi="http://schemas.microsoft.com/office/word/2010/wordprocessingInk" xmlns:wne="http://schemas.microsoft.com/office/word/2006/wordml" xmlns:wps="http://schemas.microsoft.com/office/word/2010/wordprocessingShape" mc:Ignorable="w14 w15 w16se w16cid wp14">
   <w:footnote w:type="separator" w:id="-1">
     <w:p>
       <w:pPr>
@@ -966,7 +735,7 @@
 </file>
 
 <file path=word/header1.xml><?xml version="1.0" encoding="utf-8"?>
-<w:hdr xmlns:wpc="http://schemas.microsoft.com/office/word/2010/wordprocessingCanvas" xmlns:mc="http://schemas.openxmlformats.org/markup-compatibility/2006" xmlns:o="urn:schemas-microsoft-com:office:office" xmlns:r="http://schemas.openxmlformats.org/officeDocument/2006/relationships" xmlns:m="http://schemas.openxmlformats.org/officeDocument/2006/math" xmlns:v="urn:schemas-microsoft-com:vml" xmlns:wp14="http://schemas.microsoft.com/office/word/2010/wordprocessingDrawing" xmlns:wp="http://schemas.openxmlformats.org/drawingml/2006/wordprocessingDrawing" xmlns:w10="urn:schemas-microsoft-com:office:word" xmlns:w="http://schemas.openxmlformats.org/wordprocessingml/2006/main" xmlns:w14="http://schemas.microsoft.com/office/word/2010/wordml" xmlns:w15="http://schemas.microsoft.com/office/word/2012/wordml" xmlns:wpg="http://schemas.microsoft.com/office/word/2010/wordprocessingGroup" xmlns:wpi="http://schemas.microsoft.com/office/word/2010/wordprocessingInk" xmlns:wne="http://schemas.microsoft.com/office/word/2006/wordml" xmlns:wps="http://schemas.microsoft.com/office/word/2010/wordprocessingShape" mc:Ignorable="w14 w15 wp14">
+<w:hdr xmlns:wpc="http://schemas.microsoft.com/office/word/2010/wordprocessingCanvas" xmlns:cx="http://schemas.microsoft.com/office/drawing/2014/chartex" xmlns:cx1="http://schemas.microsoft.com/office/drawing/2015/9/8/chartex" xmlns:cx2="http://schemas.microsoft.com/office/drawing/2015/10/21/chartex" xmlns:cx3="http://schemas.microsoft.com/office/drawing/2016/5/9/chartex" xmlns:cx4="http://schemas.microsoft.com/office/drawing/2016/5/10/chartex" xmlns:cx5="http://schemas.microsoft.com/office/drawing/2016/5/11/chartex" xmlns:cx6="http://schemas.microsoft.com/office/drawing/2016/5/12/chartex" xmlns:cx7="http://schemas.microsoft.com/office/drawing/2016/5/13/chartex" xmlns:cx8="http://schemas.microsoft.com/office/drawing/2016/5/14/chartex" xmlns:mc="http://schemas.openxmlformats.org/markup-compatibility/2006" xmlns:aink="http://schemas.microsoft.com/office/drawing/2016/ink" xmlns:am3d="http://schemas.microsoft.com/office/drawing/2017/model3d" xmlns:o="urn:schemas-microsoft-com:office:office" xmlns:r="http://schemas.openxmlformats.org/officeDocument/2006/relationships" xmlns:m="http://schemas.openxmlformats.org/officeDocument/2006/math" xmlns:v="urn:schemas-microsoft-com:vml" xmlns:wp14="http://schemas.microsoft.com/office/word/2010/wordprocessingDrawing" xmlns:wp="http://schemas.openxmlformats.org/drawingml/2006/wordprocessingDrawing" xmlns:w10="urn:schemas-microsoft-com:office:word" xmlns:w="http://schemas.openxmlformats.org/wordprocessingml/2006/main" xmlns:w14="http://schemas.microsoft.com/office/word/2010/wordml" xmlns:w15="http://schemas.microsoft.com/office/word/2012/wordml" xmlns:w16cid="http://schemas.microsoft.com/office/word/2016/wordml/cid" xmlns:w16se="http://schemas.microsoft.com/office/word/2015/wordml/symex" xmlns:wpg="http://schemas.microsoft.com/office/word/2010/wordprocessingGroup" xmlns:wpi="http://schemas.microsoft.com/office/word/2010/wordprocessingInk" xmlns:wne="http://schemas.microsoft.com/office/word/2006/wordml" xmlns:wps="http://schemas.microsoft.com/office/word/2010/wordprocessingShape" mc:Ignorable="w14 w15 w16se w16cid wp14">
   <w:p>
     <w:pPr>
       <w:pStyle w:val="Encabezado"/>
@@ -976,7 +745,7 @@
 </file>
 
 <file path=word/header2.xml><?xml version="1.0" encoding="utf-8"?>
-<w:hdr xmlns:wpc="http://schemas.microsoft.com/office/word/2010/wordprocessingCanvas" xmlns:mc="http://schemas.openxmlformats.org/markup-compatibility/2006" xmlns:o="urn:schemas-microsoft-com:office:office" xmlns:r="http://schemas.openxmlformats.org/officeDocument/2006/relationships" xmlns:m="http://schemas.openxmlformats.org/officeDocument/2006/math" xmlns:v="urn:schemas-microsoft-com:vml" xmlns:wp14="http://schemas.microsoft.com/office/word/2010/wordprocessingDrawing" xmlns:wp="http://schemas.openxmlformats.org/drawingml/2006/wordprocessingDrawing" xmlns:w10="urn:schemas-microsoft-com:office:word" xmlns:w="http://schemas.openxmlformats.org/wordprocessingml/2006/main" xmlns:w14="http://schemas.microsoft.com/office/word/2010/wordml" xmlns:w15="http://schemas.microsoft.com/office/word/2012/wordml" xmlns:wpg="http://schemas.microsoft.com/office/word/2010/wordprocessingGroup" xmlns:wpi="http://schemas.microsoft.com/office/word/2010/wordprocessingInk" xmlns:wne="http://schemas.microsoft.com/office/word/2006/wordml" xmlns:wps="http://schemas.microsoft.com/office/word/2010/wordprocessingShape" mc:Ignorable="w14 w15 wp14">
+<w:hdr xmlns:wpc="http://schemas.microsoft.com/office/word/2010/wordprocessingCanvas" xmlns:cx="http://schemas.microsoft.com/office/drawing/2014/chartex" xmlns:cx1="http://schemas.microsoft.com/office/drawing/2015/9/8/chartex" xmlns:cx2="http://schemas.microsoft.com/office/drawing/2015/10/21/chartex" xmlns:cx3="http://schemas.microsoft.com/office/drawing/2016/5/9/chartex" xmlns:cx4="http://schemas.microsoft.com/office/drawing/2016/5/10/chartex" xmlns:cx5="http://schemas.microsoft.com/office/drawing/2016/5/11/chartex" xmlns:cx6="http://schemas.microsoft.com/office/drawing/2016/5/12/chartex" xmlns:cx7="http://schemas.microsoft.com/office/drawing/2016/5/13/chartex" xmlns:cx8="http://schemas.microsoft.com/office/drawing/2016/5/14/chartex" xmlns:mc="http://schemas.openxmlformats.org/markup-compatibility/2006" xmlns:aink="http://schemas.microsoft.com/office/drawing/2016/ink" xmlns:am3d="http://schemas.microsoft.com/office/drawing/2017/model3d" xmlns:o="urn:schemas-microsoft-com:office:office" xmlns:r="http://schemas.openxmlformats.org/officeDocument/2006/relationships" xmlns:m="http://schemas.openxmlformats.org/officeDocument/2006/math" xmlns:v="urn:schemas-microsoft-com:vml" xmlns:wp14="http://schemas.microsoft.com/office/word/2010/wordprocessingDrawing" xmlns:wp="http://schemas.openxmlformats.org/drawingml/2006/wordprocessingDrawing" xmlns:w10="urn:schemas-microsoft-com:office:word" xmlns:w="http://schemas.openxmlformats.org/wordprocessingml/2006/main" xmlns:w14="http://schemas.microsoft.com/office/word/2010/wordml" xmlns:w15="http://schemas.microsoft.com/office/word/2012/wordml" xmlns:w16cid="http://schemas.microsoft.com/office/word/2016/wordml/cid" xmlns:w16se="http://schemas.microsoft.com/office/word/2015/wordml/symex" xmlns:wpg="http://schemas.microsoft.com/office/word/2010/wordprocessingGroup" xmlns:wpi="http://schemas.microsoft.com/office/word/2010/wordprocessingInk" xmlns:wne="http://schemas.microsoft.com/office/word/2006/wordml" xmlns:wps="http://schemas.microsoft.com/office/word/2010/wordprocessingShape" mc:Ignorable="w14 w15 w16se w16cid wp14">
   <w:p>
     <w:pPr>
       <w:pStyle w:val="Encabezado"/>
@@ -1047,7 +816,7 @@
 </file>
 
 <file path=word/header3.xml><?xml version="1.0" encoding="utf-8"?>
-<w:hdr xmlns:wpc="http://schemas.microsoft.com/office/word/2010/wordprocessingCanvas" xmlns:mc="http://schemas.openxmlformats.org/markup-compatibility/2006" xmlns:o="urn:schemas-microsoft-com:office:office" xmlns:r="http://schemas.openxmlformats.org/officeDocument/2006/relationships" xmlns:m="http://schemas.openxmlformats.org/officeDocument/2006/math" xmlns:v="urn:schemas-microsoft-com:vml" xmlns:wp14="http://schemas.microsoft.com/office/word/2010/wordprocessingDrawing" xmlns:wp="http://schemas.openxmlformats.org/drawingml/2006/wordprocessingDrawing" xmlns:w10="urn:schemas-microsoft-com:office:word" xmlns:w="http://schemas.openxmlformats.org/wordprocessingml/2006/main" xmlns:w14="http://schemas.microsoft.com/office/word/2010/wordml" xmlns:w15="http://schemas.microsoft.com/office/word/2012/wordml" xmlns:wpg="http://schemas.microsoft.com/office/word/2010/wordprocessingGroup" xmlns:wpi="http://schemas.microsoft.com/office/word/2010/wordprocessingInk" xmlns:wne="http://schemas.microsoft.com/office/word/2006/wordml" xmlns:wps="http://schemas.microsoft.com/office/word/2010/wordprocessingShape" mc:Ignorable="w14 w15 wp14">
+<w:hdr xmlns:wpc="http://schemas.microsoft.com/office/word/2010/wordprocessingCanvas" xmlns:cx="http://schemas.microsoft.com/office/drawing/2014/chartex" xmlns:cx1="http://schemas.microsoft.com/office/drawing/2015/9/8/chartex" xmlns:cx2="http://schemas.microsoft.com/office/drawing/2015/10/21/chartex" xmlns:cx3="http://schemas.microsoft.com/office/drawing/2016/5/9/chartex" xmlns:cx4="http://schemas.microsoft.com/office/drawing/2016/5/10/chartex" xmlns:cx5="http://schemas.microsoft.com/office/drawing/2016/5/11/chartex" xmlns:cx6="http://schemas.microsoft.com/office/drawing/2016/5/12/chartex" xmlns:cx7="http://schemas.microsoft.com/office/drawing/2016/5/13/chartex" xmlns:cx8="http://schemas.microsoft.com/office/drawing/2016/5/14/chartex" xmlns:mc="http://schemas.openxmlformats.org/markup-compatibility/2006" xmlns:aink="http://schemas.microsoft.com/office/drawing/2016/ink" xmlns:am3d="http://schemas.microsoft.com/office/drawing/2017/model3d" xmlns:o="urn:schemas-microsoft-com:office:office" xmlns:r="http://schemas.openxmlformats.org/officeDocument/2006/relationships" xmlns:m="http://schemas.openxmlformats.org/officeDocument/2006/math" xmlns:v="urn:schemas-microsoft-com:vml" xmlns:wp14="http://schemas.microsoft.com/office/word/2010/wordprocessingDrawing" xmlns:wp="http://schemas.openxmlformats.org/drawingml/2006/wordprocessingDrawing" xmlns:w10="urn:schemas-microsoft-com:office:word" xmlns:w="http://schemas.openxmlformats.org/wordprocessingml/2006/main" xmlns:w14="http://schemas.microsoft.com/office/word/2010/wordml" xmlns:w15="http://schemas.microsoft.com/office/word/2012/wordml" xmlns:w16cid="http://schemas.microsoft.com/office/word/2016/wordml/cid" xmlns:w16se="http://schemas.microsoft.com/office/word/2015/wordml/symex" xmlns:wpg="http://schemas.microsoft.com/office/word/2010/wordprocessingGroup" xmlns:wpi="http://schemas.microsoft.com/office/word/2010/wordprocessingInk" xmlns:wne="http://schemas.microsoft.com/office/word/2006/wordml" xmlns:wps="http://schemas.microsoft.com/office/word/2010/wordprocessingShape" mc:Ignorable="w14 w15 w16se w16cid wp14">
   <w:p>
     <w:pPr>
       <w:pStyle w:val="Encabezado"/>
@@ -1057,7 +826,7 @@
 </file>
 
 <file path=word/styles.xml><?xml version="1.0" encoding="utf-8"?>
-<w:styles xmlns:mc="http://schemas.openxmlformats.org/markup-compatibility/2006" xmlns:r="http://schemas.openxmlformats.org/officeDocument/2006/relationships" xmlns:w="http://schemas.openxmlformats.org/wordprocessingml/2006/main" xmlns:w14="http://schemas.microsoft.com/office/word/2010/wordml" xmlns:w15="http://schemas.microsoft.com/office/word/2012/wordml" mc:Ignorable="w14 w15">
+<w:styles xmlns:mc="http://schemas.openxmlformats.org/markup-compatibility/2006" xmlns:r="http://schemas.openxmlformats.org/officeDocument/2006/relationships" xmlns:w="http://schemas.openxmlformats.org/wordprocessingml/2006/main" xmlns:w14="http://schemas.microsoft.com/office/word/2010/wordml" xmlns:w15="http://schemas.microsoft.com/office/word/2012/wordml" xmlns:w16cid="http://schemas.microsoft.com/office/word/2016/wordml/cid" xmlns:w16se="http://schemas.microsoft.com/office/word/2015/wordml/symex" mc:Ignorable="w14 w15 w16se w16cid">
   <w:docDefaults>
     <w:rPrDefault>
       <w:rPr>
@@ -1073,7 +842,7 @@
       </w:pPr>
     </w:pPrDefault>
   </w:docDefaults>
-  <w:latentStyles w:defLockedState="0" w:defUIPriority="99" w:defSemiHidden="0" w:defUnhideWhenUsed="0" w:defQFormat="0" w:count="371">
+  <w:latentStyles w:defLockedState="0" w:defUIPriority="99" w:defSemiHidden="0" w:defUnhideWhenUsed="0" w:defQFormat="0" w:count="375">
     <w:lsdException w:name="Normal" w:uiPriority="0" w:qFormat="1"/>
     <w:lsdException w:name="heading 1" w:uiPriority="9" w:qFormat="1"/>
     <w:lsdException w:name="heading 2" w:semiHidden="1" w:uiPriority="9" w:unhideWhenUsed="1" w:qFormat="1"/>
@@ -1179,7 +948,6 @@
     <w:lsdException w:name="HTML Sample" w:semiHidden="1" w:unhideWhenUsed="1"/>
     <w:lsdException w:name="HTML Typewriter" w:semiHidden="1" w:unhideWhenUsed="1"/>
     <w:lsdException w:name="HTML Variable" w:semiHidden="1" w:unhideWhenUsed="1"/>
-    <w:lsdException w:name="Normal Table" w:semiHidden="1" w:unhideWhenUsed="1"/>
     <w:lsdException w:name="annotation subject" w:semiHidden="1" w:unhideWhenUsed="1"/>
     <w:lsdException w:name="No List" w:semiHidden="1" w:unhideWhenUsed="1"/>
     <w:lsdException w:name="Outline List 1" w:semiHidden="1" w:unhideWhenUsed="1"/>
@@ -1223,10 +991,8 @@
     <w:lsdException w:name="Table Elegant" w:semiHidden="1" w:unhideWhenUsed="1"/>
     <w:lsdException w:name="Table Professional" w:semiHidden="1" w:unhideWhenUsed="1"/>
     <w:lsdException w:name="Table Subtle 1" w:semiHidden="1" w:unhideWhenUsed="1"/>
-    <w:lsdException w:name="Table Subtle 2" w:semiHidden="1" w:unhideWhenUsed="1"/>
     <w:lsdException w:name="Table Web 1" w:semiHidden="1" w:unhideWhenUsed="1"/>
     <w:lsdException w:name="Table Web 2" w:semiHidden="1" w:unhideWhenUsed="1"/>
-    <w:lsdException w:name="Table Web 3" w:semiHidden="1" w:unhideWhenUsed="1"/>
     <w:lsdException w:name="Balloon Text" w:semiHidden="1" w:unhideWhenUsed="1"/>
     <w:lsdException w:name="Table Grid" w:uiPriority="39"/>
     <w:lsdException w:name="Table Theme" w:semiHidden="1" w:unhideWhenUsed="1"/>
@@ -1445,6 +1211,10 @@
     <w:lsdException w:name="List Table 5 Dark Accent 6" w:uiPriority="50"/>
     <w:lsdException w:name="List Table 6 Colorful Accent 6" w:uiPriority="51"/>
     <w:lsdException w:name="List Table 7 Colorful Accent 6" w:uiPriority="52"/>
+    <w:lsdException w:name="Mention" w:semiHidden="1" w:unhideWhenUsed="1"/>
+    <w:lsdException w:name="Smart Hyperlink" w:semiHidden="1" w:unhideWhenUsed="1"/>
+    <w:lsdException w:name="Hashtag" w:semiHidden="1" w:unhideWhenUsed="1"/>
+    <w:lsdException w:name="Unresolved Mention" w:semiHidden="1" w:unhideWhenUsed="1"/>
   </w:latentStyles>
   <w:style w:type="paragraph" w:default="1" w:styleId="Normal">
     <w:name w:val="Normal"/>
@@ -1591,7 +1361,6 @@
       <w:spacing w:after="0" w:line="240" w:lineRule="auto"/>
     </w:pPr>
     <w:tblPr>
-      <w:tblInd w:w="0" w:type="dxa"/>
       <w:tblBorders>
         <w:top w:val="single" w:sz="4" w:space="0" w:color="auto"/>
         <w:left w:val="single" w:sz="4" w:space="0" w:color="auto"/>
@@ -1600,12 +1369,6 @@
         <w:insideH w:val="single" w:sz="4" w:space="0" w:color="auto"/>
         <w:insideV w:val="single" w:sz="4" w:space="0" w:color="auto"/>
       </w:tblBorders>
-      <w:tblCellMar>
-        <w:top w:w="0" w:type="dxa"/>
-        <w:left w:w="108" w:type="dxa"/>
-        <w:bottom w:w="0" w:type="dxa"/>
-        <w:right w:w="108" w:type="dxa"/>
-      </w:tblCellMar>
     </w:tblPr>
   </w:style>
 </w:styles>

</xml_diff>